<commit_message>
adding robustness checks - not finished
</commit_message>
<xml_diff>
--- a/Catchup/Catch up discussion.docx
+++ b/Catchup/Catch up discussion.docx
@@ -114,7 +114,7 @@
         <w:t>The shortest series (</w:t>
       </w:r>
       <w:r>
-        <w:t>WCA, 68 data points)) has been removed</w:t>
+        <w:t>WCA, 68 data points) has been removed</w:t>
       </w:r>
     </w:p>
     <w:p/>
@@ -165,30 +165,14 @@
           <w:b/>
           <w:bCs/>
         </w:rPr>
-        <w:t xml:space="preserve"> (</w:t>
-      </w:r>
-      <w:proofErr w:type="gramStart"/>
+        <w:t xml:space="preserve"> (25 </w:t>
+      </w:r>
       <w:r>
         <w:rPr>
           <w:b/>
           <w:bCs/>
         </w:rPr>
-        <w:t xml:space="preserve">25 </w:t>
-      </w:r>
-      <w:r>
-        <w:rPr>
-          <w:b/>
-          <w:bCs/>
-        </w:rPr>
-        <w:t>week</w:t>
-      </w:r>
-      <w:proofErr w:type="gramEnd"/>
-      <w:r>
-        <w:rPr>
-          <w:b/>
-          <w:bCs/>
-        </w:rPr>
-        <w:t xml:space="preserve"> </w:t>
+        <w:t xml:space="preserve">week </w:t>
       </w:r>
       <w:r>
         <w:rPr>
@@ -243,6 +227,9 @@
         <w:jc w:val="center"/>
       </w:pPr>
       <w:r>
+        <w:rPr>
+          <w:noProof/>
+        </w:rPr>
         <w:drawing>
           <wp:inline distT="0" distB="0" distL="0" distR="0" wp14:anchorId="3389B974" wp14:editId="37B06ADD">
             <wp:extent cx="5258534" cy="1343212"/>
@@ -368,6 +355,9 @@
     </w:p>
     <w:p>
       <w:r>
+        <w:rPr>
+          <w:noProof/>
+        </w:rPr>
         <w:drawing>
           <wp:inline distT="0" distB="0" distL="0" distR="0" wp14:anchorId="557DB103" wp14:editId="620BF83E">
             <wp:extent cx="5239481" cy="1467055"/>
@@ -428,15 +418,7 @@
         </w:numPr>
       </w:pPr>
       <w:r>
-        <w:t xml:space="preserve">Using the Multivariate Jacque </w:t>
-      </w:r>
-      <w:proofErr w:type="spellStart"/>
-      <w:r>
-        <w:t>bera</w:t>
-      </w:r>
-      <w:proofErr w:type="spellEnd"/>
-      <w:r>
-        <w:t xml:space="preserve"> test</w:t>
+        <w:t>Using the Multivariate Jacque bera test</w:t>
       </w:r>
     </w:p>
     <w:p>
@@ -452,15 +434,7 @@
         <w:t xml:space="preserve">Fails for every model estimation across all window sizes – proportion of model runs </w:t>
       </w:r>
       <w:r>
-        <w:t>where p-</w:t>
-      </w:r>
-      <w:proofErr w:type="gramStart"/>
-      <w:r>
-        <w:t>value  &lt;</w:t>
-      </w:r>
-      <w:proofErr w:type="gramEnd"/>
-      <w:r>
-        <w:t xml:space="preserve"> 0.05 = 1</w:t>
+        <w:t>where p-value  &lt; 0.05 = 1</w:t>
       </w:r>
     </w:p>
     <w:p>
@@ -494,7 +468,17 @@
       </w:r>
     </w:p>
     <w:p>
-      <w:r>
+      <w:pPr>
+        <w:rPr>
+          <w:b/>
+          <w:bCs/>
+        </w:rPr>
+      </w:pPr>
+      <w:r>
+        <w:rPr>
+          <w:b/>
+          <w:bCs/>
+        </w:rPr>
         <w:t>Problem</w:t>
       </w:r>
     </w:p>
@@ -552,21 +536,7 @@
           <w:b/>
           <w:bCs/>
         </w:rPr>
-        <w:t xml:space="preserve">– </w:t>
-      </w:r>
-      <w:r>
-        <w:rPr>
-          <w:b/>
-          <w:bCs/>
-        </w:rPr>
-        <w:t>h</w:t>
-      </w:r>
-      <w:r>
-        <w:rPr>
-          <w:b/>
-          <w:bCs/>
-        </w:rPr>
-        <w:t xml:space="preserve"> </w:t>
+        <w:t xml:space="preserve">– h </w:t>
       </w:r>
       <w:r>
         <w:rPr>
@@ -830,20 +800,14 @@
       <w:pPr>
         <w:pStyle w:val="ListParagraph"/>
         <w:numPr>
-          <w:ilvl w:val="0"/>
+          <w:ilvl w:val="1"/>
           <w:numId w:val="5"/>
         </w:numPr>
       </w:pPr>
       <w:r>
-        <w:t xml:space="preserve">Gives more data points for the rolling window analysis, but more </w:t>
-      </w:r>
-      <w:proofErr w:type="gramStart"/>
-      <w:r>
-        <w:t>volatile?</w:t>
-      </w:r>
-      <w:proofErr w:type="gramEnd"/>
-    </w:p>
-    <w:p/>
+        <w:t>Gives more data points for the rolling window analysis, but more volatile?</w:t>
+      </w:r>
+    </w:p>
     <w:p/>
     <w:p>
       <w:pPr>
@@ -863,6 +827,11 @@
     <w:p>
       <w:r>
         <w:t>Optimal settings</w:t>
+      </w:r>
+    </w:p>
+    <w:p>
+      <w:r>
+        <w:t>WCA removed</w:t>
       </w:r>
     </w:p>
     <w:p>
@@ -937,7 +906,6 @@
                 <w14:ligatures w14:val="none"/>
               </w:rPr>
             </w:pPr>
-            <w:proofErr w:type="spellStart"/>
             <w:r>
               <w:rPr>
                 <w:rFonts w:ascii="Aptos Narrow" w:eastAsia="Times New Roman" w:hAnsi="Aptos Narrow" w:cs="Times New Roman"/>
@@ -948,7 +916,6 @@
               </w:rPr>
               <w:t>Proportion_Serial_Failed</w:t>
             </w:r>
-            <w:proofErr w:type="spellEnd"/>
           </w:p>
         </w:tc>
         <w:tc>
@@ -968,7 +935,6 @@
                 <w14:ligatures w14:val="none"/>
               </w:rPr>
             </w:pPr>
-            <w:proofErr w:type="spellStart"/>
             <w:r>
               <w:rPr>
                 <w:rFonts w:ascii="Aptos Narrow" w:eastAsia="Times New Roman" w:hAnsi="Aptos Narrow" w:cs="Times New Roman"/>
@@ -979,7 +945,6 @@
               </w:rPr>
               <w:t>Proportion_Normality_Failed</w:t>
             </w:r>
-            <w:proofErr w:type="spellEnd"/>
           </w:p>
         </w:tc>
       </w:tr>
@@ -1269,7 +1234,7 @@
         <w:ind w:left="720" w:hanging="360"/>
       </w:pPr>
     </w:lvl>
-    <w:lvl w:ilvl="1" w:tplc="0C090019" w:tentative="1">
+    <w:lvl w:ilvl="1" w:tplc="0C090019">
       <w:start w:val="1"/>
       <w:numFmt w:val="lowerLetter"/>
       <w:lvlText w:val="%2."/>

</xml_diff>

<commit_message>
updated doc sand PDF to PNG output
</commit_message>
<xml_diff>
--- a/Catchup/Catch up discussion.docx
+++ b/Catchup/Catch up discussion.docx
@@ -165,14 +165,30 @@
           <w:b/>
           <w:bCs/>
         </w:rPr>
-        <w:t xml:space="preserve"> (25 </w:t>
-      </w:r>
+        <w:t xml:space="preserve"> (</w:t>
+      </w:r>
+      <w:proofErr w:type="gramStart"/>
       <w:r>
         <w:rPr>
           <w:b/>
           <w:bCs/>
         </w:rPr>
-        <w:t xml:space="preserve">week </w:t>
+        <w:t xml:space="preserve">25 </w:t>
+      </w:r>
+      <w:r>
+        <w:rPr>
+          <w:b/>
+          <w:bCs/>
+        </w:rPr>
+        <w:t>week</w:t>
+      </w:r>
+      <w:proofErr w:type="gramEnd"/>
+      <w:r>
+        <w:rPr>
+          <w:b/>
+          <w:bCs/>
+        </w:rPr>
+        <w:t xml:space="preserve"> </w:t>
       </w:r>
       <w:r>
         <w:rPr>
@@ -418,7 +434,15 @@
         </w:numPr>
       </w:pPr>
       <w:r>
-        <w:t>Using the Multivariate Jacque bera test</w:t>
+        <w:t xml:space="preserve">Using the Multivariate Jacque </w:t>
+      </w:r>
+      <w:proofErr w:type="spellStart"/>
+      <w:r>
+        <w:t>bera</w:t>
+      </w:r>
+      <w:proofErr w:type="spellEnd"/>
+      <w:r>
+        <w:t xml:space="preserve"> test</w:t>
       </w:r>
     </w:p>
     <w:p>
@@ -434,7 +458,15 @@
         <w:t xml:space="preserve">Fails for every model estimation across all window sizes – proportion of model runs </w:t>
       </w:r>
       <w:r>
-        <w:t>where p-value  &lt; 0.05 = 1</w:t>
+        <w:t>where p-</w:t>
+      </w:r>
+      <w:proofErr w:type="gramStart"/>
+      <w:r>
+        <w:t>value  &lt;</w:t>
+      </w:r>
+      <w:proofErr w:type="gramEnd"/>
+      <w:r>
+        <w:t xml:space="preserve"> 0.05 = 1</w:t>
       </w:r>
     </w:p>
     <w:p>
@@ -503,6 +535,110 @@
         <w:t xml:space="preserve"> (proportion at 0.94)</w:t>
       </w:r>
     </w:p>
+    <w:p/>
+    <w:p>
+      <w:r>
+        <w:t>Tomasz feedback:</w:t>
+      </w:r>
+    </w:p>
+    <w:p>
+      <w:r>
+        <w:t>Normality</w:t>
+      </w:r>
+      <w:r>
+        <w:t xml:space="preserve"> test</w:t>
+      </w:r>
+      <w:r>
+        <w:t xml:space="preserve"> is not a proble</w:t>
+      </w:r>
+      <w:r>
+        <w:t>m</w:t>
+      </w:r>
+      <w:r>
+        <w:t xml:space="preserve"> – not a necessary assumption for the model to work (but what are the implications?)</w:t>
+      </w:r>
+    </w:p>
+    <w:p/>
+    <w:p>
+      <w:r>
+        <w:t>Finding b</w:t>
+      </w:r>
+      <w:r>
+        <w:t>est model</w:t>
+      </w:r>
+    </w:p>
+    <w:p>
+      <w:r>
+        <w:t xml:space="preserve">Both optimising serial correlation (bias?) </w:t>
+      </w:r>
+    </w:p>
+    <w:p>
+      <w:r>
+        <w:t>+</w:t>
+      </w:r>
+    </w:p>
+    <w:p>
+      <w:r>
+        <w:t xml:space="preserve">Forecasting </w:t>
+      </w:r>
+      <w:r>
+        <w:t xml:space="preserve">measures more appropriate </w:t>
+      </w:r>
+    </w:p>
+    <w:p/>
+    <w:p>
+      <w:r>
+        <w:t>Next steps:</w:t>
+      </w:r>
+    </w:p>
+    <w:p>
+      <w:pPr>
+        <w:pStyle w:val="ListParagraph"/>
+        <w:numPr>
+          <w:ilvl w:val="0"/>
+          <w:numId w:val="6"/>
+        </w:numPr>
+      </w:pPr>
+      <w:r>
+        <w:t>Can you propose narrative around the values</w:t>
+      </w:r>
+    </w:p>
+    <w:p>
+      <w:pPr>
+        <w:pStyle w:val="ListParagraph"/>
+        <w:numPr>
+          <w:ilvl w:val="0"/>
+          <w:numId w:val="6"/>
+        </w:numPr>
+      </w:pPr>
+      <w:r>
+        <w:t xml:space="preserve">Does the package offer confidence intervals around TCI </w:t>
+      </w:r>
+    </w:p>
+    <w:p>
+      <w:r>
+        <w:t>Width of confidence intervals may be the issues</w:t>
+      </w:r>
+    </w:p>
+    <w:p/>
+    <w:p>
+      <w:r>
+        <w:t xml:space="preserve">Compared to </w:t>
+      </w:r>
+      <w:r>
+        <w:t>previous studies for similarities</w:t>
+      </w:r>
+    </w:p>
+    <w:p/>
+    <w:p/>
+    <w:p/>
+    <w:p>
+      <w:r>
+        <w:br w:type="page"/>
+      </w:r>
+    </w:p>
+    <w:p/>
+    <w:p/>
     <w:p>
       <w:pPr>
         <w:sectPr>
@@ -512,9 +648,6 @@
           <w:docGrid w:linePitch="360"/>
         </w:sectPr>
       </w:pPr>
-      <w:r>
-        <w:br w:type="page"/>
-      </w:r>
     </w:p>
     <w:p>
       <w:pPr>
@@ -805,8 +938,13 @@
         </w:numPr>
       </w:pPr>
       <w:r>
-        <w:t>Gives more data points for the rolling window analysis, but more volatile?</w:t>
-      </w:r>
+        <w:t xml:space="preserve">Gives more data points for the rolling window analysis, but more </w:t>
+      </w:r>
+      <w:proofErr w:type="gramStart"/>
+      <w:r>
+        <w:t>volatile?</w:t>
+      </w:r>
+      <w:proofErr w:type="gramEnd"/>
     </w:p>
     <w:p/>
     <w:p>
@@ -906,6 +1044,7 @@
                 <w14:ligatures w14:val="none"/>
               </w:rPr>
             </w:pPr>
+            <w:proofErr w:type="spellStart"/>
             <w:r>
               <w:rPr>
                 <w:rFonts w:ascii="Aptos Narrow" w:eastAsia="Times New Roman" w:hAnsi="Aptos Narrow" w:cs="Times New Roman"/>
@@ -916,6 +1055,7 @@
               </w:rPr>
               <w:t>Proportion_Serial_Failed</w:t>
             </w:r>
+            <w:proofErr w:type="spellEnd"/>
           </w:p>
         </w:tc>
         <w:tc>
@@ -935,6 +1075,7 @@
                 <w14:ligatures w14:val="none"/>
               </w:rPr>
             </w:pPr>
+            <w:proofErr w:type="spellStart"/>
             <w:r>
               <w:rPr>
                 <w:rFonts w:ascii="Aptos Narrow" w:eastAsia="Times New Roman" w:hAnsi="Aptos Narrow" w:cs="Times New Roman"/>
@@ -945,6 +1086,7 @@
               </w:rPr>
               <w:t>Proportion_Normality_Failed</w:t>
             </w:r>
+            <w:proofErr w:type="spellEnd"/>
           </w:p>
         </w:tc>
       </w:tr>
@@ -1222,6 +1364,92 @@
     </w:lvl>
   </w:abstractNum>
   <w:abstractNum w:abstractNumId="1" w15:restartNumberingAfterBreak="0">
+    <w:nsid w:val="07EE66F7"/>
+    <w:multiLevelType w:val="hybridMultilevel"/>
+    <w:tmpl w:val="C598CAA8"/>
+    <w:lvl w:ilvl="0" w:tplc="0C09000F">
+      <w:start w:val="1"/>
+      <w:numFmt w:val="decimal"/>
+      <w:lvlText w:val="%1."/>
+      <w:lvlJc w:val="left"/>
+      <w:pPr>
+        <w:ind w:left="720" w:hanging="360"/>
+      </w:pPr>
+    </w:lvl>
+    <w:lvl w:ilvl="1" w:tplc="0C090019" w:tentative="1">
+      <w:start w:val="1"/>
+      <w:numFmt w:val="lowerLetter"/>
+      <w:lvlText w:val="%2."/>
+      <w:lvlJc w:val="left"/>
+      <w:pPr>
+        <w:ind w:left="1440" w:hanging="360"/>
+      </w:pPr>
+    </w:lvl>
+    <w:lvl w:ilvl="2" w:tplc="0C09001B" w:tentative="1">
+      <w:start w:val="1"/>
+      <w:numFmt w:val="lowerRoman"/>
+      <w:lvlText w:val="%3."/>
+      <w:lvlJc w:val="right"/>
+      <w:pPr>
+        <w:ind w:left="2160" w:hanging="180"/>
+      </w:pPr>
+    </w:lvl>
+    <w:lvl w:ilvl="3" w:tplc="0C09000F" w:tentative="1">
+      <w:start w:val="1"/>
+      <w:numFmt w:val="decimal"/>
+      <w:lvlText w:val="%4."/>
+      <w:lvlJc w:val="left"/>
+      <w:pPr>
+        <w:ind w:left="2880" w:hanging="360"/>
+      </w:pPr>
+    </w:lvl>
+    <w:lvl w:ilvl="4" w:tplc="0C090019" w:tentative="1">
+      <w:start w:val="1"/>
+      <w:numFmt w:val="lowerLetter"/>
+      <w:lvlText w:val="%5."/>
+      <w:lvlJc w:val="left"/>
+      <w:pPr>
+        <w:ind w:left="3600" w:hanging="360"/>
+      </w:pPr>
+    </w:lvl>
+    <w:lvl w:ilvl="5" w:tplc="0C09001B" w:tentative="1">
+      <w:start w:val="1"/>
+      <w:numFmt w:val="lowerRoman"/>
+      <w:lvlText w:val="%6."/>
+      <w:lvlJc w:val="right"/>
+      <w:pPr>
+        <w:ind w:left="4320" w:hanging="180"/>
+      </w:pPr>
+    </w:lvl>
+    <w:lvl w:ilvl="6" w:tplc="0C09000F" w:tentative="1">
+      <w:start w:val="1"/>
+      <w:numFmt w:val="decimal"/>
+      <w:lvlText w:val="%7."/>
+      <w:lvlJc w:val="left"/>
+      <w:pPr>
+        <w:ind w:left="5040" w:hanging="360"/>
+      </w:pPr>
+    </w:lvl>
+    <w:lvl w:ilvl="7" w:tplc="0C090019" w:tentative="1">
+      <w:start w:val="1"/>
+      <w:numFmt w:val="lowerLetter"/>
+      <w:lvlText w:val="%8."/>
+      <w:lvlJc w:val="left"/>
+      <w:pPr>
+        <w:ind w:left="5760" w:hanging="360"/>
+      </w:pPr>
+    </w:lvl>
+    <w:lvl w:ilvl="8" w:tplc="0C09001B" w:tentative="1">
+      <w:start w:val="1"/>
+      <w:numFmt w:val="lowerRoman"/>
+      <w:lvlText w:val="%9."/>
+      <w:lvlJc w:val="right"/>
+      <w:pPr>
+        <w:ind w:left="6480" w:hanging="180"/>
+      </w:pPr>
+    </w:lvl>
+  </w:abstractNum>
+  <w:abstractNum w:abstractNumId="2" w15:restartNumberingAfterBreak="0">
     <w:nsid w:val="14217555"/>
     <w:multiLevelType w:val="hybridMultilevel"/>
     <w:tmpl w:val="3A74030A"/>
@@ -1307,7 +1535,7 @@
       </w:pPr>
     </w:lvl>
   </w:abstractNum>
-  <w:abstractNum w:abstractNumId="2" w15:restartNumberingAfterBreak="0">
+  <w:abstractNum w:abstractNumId="3" w15:restartNumberingAfterBreak="0">
     <w:nsid w:val="34AC70A3"/>
     <w:multiLevelType w:val="hybridMultilevel"/>
     <w:tmpl w:val="B734DD16"/>
@@ -1420,7 +1648,7 @@
       </w:rPr>
     </w:lvl>
   </w:abstractNum>
-  <w:abstractNum w:abstractNumId="3" w15:restartNumberingAfterBreak="0">
+  <w:abstractNum w:abstractNumId="4" w15:restartNumberingAfterBreak="0">
     <w:nsid w:val="685A05E9"/>
     <w:multiLevelType w:val="hybridMultilevel"/>
     <w:tmpl w:val="EC784B42"/>
@@ -1533,7 +1761,7 @@
       </w:rPr>
     </w:lvl>
   </w:abstractNum>
-  <w:abstractNum w:abstractNumId="4" w15:restartNumberingAfterBreak="0">
+  <w:abstractNum w:abstractNumId="5" w15:restartNumberingAfterBreak="0">
     <w:nsid w:val="7BA07EF3"/>
     <w:multiLevelType w:val="hybridMultilevel"/>
     <w:tmpl w:val="FBFECC4E"/>
@@ -1647,18 +1875,21 @@
     </w:lvl>
   </w:abstractNum>
   <w:num w:numId="1" w16cid:durableId="1829705880">
-    <w:abstractNumId w:val="2"/>
+    <w:abstractNumId w:val="3"/>
   </w:num>
   <w:num w:numId="2" w16cid:durableId="1664044299">
-    <w:abstractNumId w:val="3"/>
+    <w:abstractNumId w:val="4"/>
   </w:num>
   <w:num w:numId="3" w16cid:durableId="759641327">
-    <w:abstractNumId w:val="4"/>
+    <w:abstractNumId w:val="5"/>
   </w:num>
   <w:num w:numId="4" w16cid:durableId="128672414">
     <w:abstractNumId w:val="0"/>
   </w:num>
   <w:num w:numId="5" w16cid:durableId="797377359">
+    <w:abstractNumId w:val="2"/>
+  </w:num>
+  <w:num w:numId="6" w16cid:durableId="1801532922">
     <w:abstractNumId w:val="1"/>
   </w:num>
 </w:numbering>

</xml_diff>